<commit_message>
add picture for LinearDP
</commit_message>
<xml_diff>
--- a/Chapter-4-DynamicProgramming/1-LinearDP/doc/LongestIncreasingSubsequence.docx
+++ b/Chapter-4-DynamicProgramming/1-LinearDP/doc/LongestIncreasingSubsequence.docx
@@ -694,6 +694,55 @@
         </w:rPr>
         <w:t>。</w:t>
       </w:r>
+      <w:r>
+        <w:rPr>
+          <w:rFonts w:ascii="Cambria Math" w:eastAsia="宋体" w:hAnsi="Cambria Math" w:cs="Times New Roman" w:hint="eastAsia"/>
+        </w:rPr>
+        <w:t>递增子序列</w:t>
+      </w:r>
+      <w:r>
+        <w:rPr>
+          <w:rFonts w:ascii="Cambria Math" w:eastAsia="宋体" w:hAnsi="Cambria Math" w:cs="Times New Roman"/>
+        </w:rPr>
+        <w:t>的示例如图：</w:t>
+      </w:r>
+    </w:p>
+    <w:p>
+      <w:pPr>
+        <w:jc w:val="center"/>
+        <w:rPr>
+          <w:rFonts w:ascii="Cambria Math" w:eastAsia="宋体" w:hAnsi="Cambria Math" w:cs="Times New Roman" w:hint="eastAsia"/>
+        </w:rPr>
+      </w:pPr>
+      <w:r>
+        <w:object w:dxaOrig="2460" w:dyaOrig="3661">
+          <v:shapetype id="_x0000_t75" coordsize="21600,21600" o:spt="75" o:preferrelative="t" path="m@4@5l@4@11@9@11@9@5xe" filled="f" stroked="f">
+            <v:stroke joinstyle="miter"/>
+            <v:formulas>
+              <v:f eqn="if lineDrawn pixelLineWidth 0"/>
+              <v:f eqn="sum @0 1 0"/>
+              <v:f eqn="sum 0 0 @1"/>
+              <v:f eqn="prod @2 1 2"/>
+              <v:f eqn="prod @3 21600 pixelWidth"/>
+              <v:f eqn="prod @3 21600 pixelHeight"/>
+              <v:f eqn="sum @0 0 1"/>
+              <v:f eqn="prod @6 1 2"/>
+              <v:f eqn="prod @7 21600 pixelWidth"/>
+              <v:f eqn="sum @8 21600 0"/>
+              <v:f eqn="prod @7 21600 pixelHeight"/>
+              <v:f eqn="sum @10 21600 0"/>
+            </v:formulas>
+            <v:path o:extrusionok="f" gradientshapeok="t" o:connecttype="rect"/>
+            <o:lock v:ext="edit" aspectratio="t"/>
+          </v:shapetype>
+          <v:shape id="_x0000_i1025" type="#_x0000_t75" style="width:126.4pt;height:187.9pt" o:ole="">
+            <v:imagedata r:id="rId7" o:title=""/>
+          </v:shape>
+          <o:OLEObject Type="Embed" ProgID="Visio.Drawing.15" ShapeID="_x0000_i1025" DrawAspect="Content" ObjectID="_1551863542" r:id="rId8"/>
+        </w:object>
+      </w:r>
+      <w:bookmarkStart w:id="0" w:name="_GoBack"/>
+      <w:bookmarkEnd w:id="0"/>
     </w:p>
     <w:p>
       <w:pPr>
@@ -1300,13 +1349,7 @@
                     <w:rPr>
                       <w:rFonts w:ascii="Cambria Math" w:eastAsia="宋体" w:hAnsi="Cambria Math" w:cs="Times New Roman"/>
                     </w:rPr>
-                    <m:t>&gt;</m:t>
-                  </m:r>
-                  <m:r>
-                    <w:rPr>
-                      <w:rFonts w:ascii="Cambria Math" w:eastAsia="宋体" w:hAnsi="Cambria Math" w:cs="Times New Roman"/>
-                    </w:rPr>
-                    <m:t>s</m:t>
+                    <m:t>&gt;s</m:t>
                   </m:r>
                   <m:d>
                     <m:dPr>
@@ -1812,15 +1855,7 @@
           <w:rPr>
             <w:rFonts w:ascii="Cambria Math" w:eastAsia="宋体" w:hAnsi="Cambria Math" w:cs="Times New Roman"/>
           </w:rPr>
-          <m:t>&gt;</m:t>
-        </m:r>
-        <w:bookmarkStart w:id="0" w:name="_GoBack"/>
-        <w:bookmarkEnd w:id="0"/>
-        <m:r>
-          <w:rPr>
-            <w:rFonts w:ascii="Cambria Math" w:eastAsia="宋体" w:hAnsi="Cambria Math" w:cs="Times New Roman"/>
-          </w:rPr>
-          <m:t>s[</m:t>
+          <m:t>&gt;s[</m:t>
         </m:r>
         <m:r>
           <w:rPr>

</xml_diff>